<commit_message>
Adding Administrator User Story
</commit_message>
<xml_diff>
--- a/RAtWM - Deliverable 3 Project State.docx
+++ b/RAtWM - Deliverable 3 Project State.docx
@@ -623,8 +623,52 @@
       </w:pPr>
       <w:r>
         <w:rPr>
-          <w:rtl w:val="0"/>
-        </w:rPr>
+          <w:rFonts w:ascii="Garamond" w:cs="Garamond" w:eastAsia="Garamond" w:hAnsi="Garamond"/>
+          <w:rtl w:val="0"/>
+        </w:rPr>
+        <w:t xml:space="preserve">When the user is prompted by the AdministratorUI, they can choose option 2, which sends them to AdministrarorUI.searchByLastName(), which calls AdministrarorUI.promptForVolsLastName. The last name is then passed to Administrator.getMatchingVolunteers, which returns the list of users with that last name. If there are none, there is a message for that. If there are some, the AdministrarorUI.displayVolunteers() method is called to actually print all of the Volunteers and their information.</w:t>
+      </w:r>
+    </w:p>
+    <w:p>
+      <w:pPr>
+        <w:numPr>
+          <w:ilvl w:val="1"/>
+          <w:numId w:val="2"/>
+        </w:numPr>
+        <w:ind w:left="1440" w:hanging="360"/>
+        <w:contextualSpacing w:val="1"/>
+        <w:rPr>
+          <w:rFonts w:ascii="Garamond" w:cs="Garamond" w:eastAsia="Garamond" w:hAnsi="Garamond"/>
+          <w:u w:val="none"/>
+        </w:rPr>
+      </w:pPr>
+      <w:r>
+        <w:rPr>
+          <w:rFonts w:ascii="Garamond" w:cs="Garamond" w:eastAsia="Garamond" w:hAnsi="Garamond"/>
+          <w:rtl w:val="0"/>
+        </w:rPr>
+        <w:t xml:space="preserve">There are no error checks associated with this business rule, since the only thing involved is getting a list of Volunteers. Whether the list is populated or not, that is a valid result. </w:t>
+      </w:r>
+    </w:p>
+    <w:p>
+      <w:pPr>
+        <w:numPr>
+          <w:ilvl w:val="1"/>
+          <w:numId w:val="2"/>
+        </w:numPr>
+        <w:ind w:left="1440" w:hanging="360"/>
+        <w:contextualSpacing w:val="1"/>
+        <w:rPr>
+          <w:rFonts w:ascii="Garamond" w:cs="Garamond" w:eastAsia="Garamond" w:hAnsi="Garamond"/>
+          <w:u w:val="none"/>
+        </w:rPr>
+      </w:pPr>
+      <w:r>
+        <w:rPr>
+          <w:rFonts w:ascii="Garamond" w:cs="Garamond" w:eastAsia="Garamond" w:hAnsi="Garamond"/>
+          <w:rtl w:val="0"/>
+        </w:rPr>
+        <w:t xml:space="preserve">The volunteers are printed out in alphabetical order, along with what jobs (if any) they are signed up for.</w:t>
       </w:r>
     </w:p>
     <w:p>

</xml_diff>